<commit_message>
adding two problems and changing security
</commit_message>
<xml_diff>
--- a/acm1/ACM.docx
+++ b/acm1/ACM.docx
@@ -3064,8 +3064,6 @@
         </w:rPr>
         <w:t xml:space="preserve">در </w:t>
       </w:r>
-      <w:bookmarkStart w:id="0" w:name="_GoBack"/>
-      <w:bookmarkEnd w:id="0"/>
       <w:r>
         <w:rPr>
           <w:rFonts w:ascii="Times New Roman" w:hAnsi="Times New Roman" w:cs="B Mitra" w:hint="cs"/>
@@ -3895,7 +3893,27 @@
           <w:rtl/>
           <w:lang w:bidi="fa-IR"/>
         </w:rPr>
-        <w:t>هم بچسبانید و یک سطر را چاپ کنید</w:t>
+        <w:t xml:space="preserve">هم بچسبانید و </w:t>
+      </w:r>
+      <w:r>
+        <w:rPr>
+          <w:rFonts w:ascii="Times New Roman" w:hAnsi="Times New Roman" w:cs="B Mitra" w:hint="cs"/>
+          <w:sz w:val="32"/>
+          <w:szCs w:val="32"/>
+          <w:rtl/>
+          <w:lang w:bidi="fa-IR"/>
+        </w:rPr>
+        <w:t xml:space="preserve">بعد آن </w:t>
+      </w:r>
+      <w:r>
+        <w:rPr>
+          <w:rFonts w:ascii="Times New Roman" w:hAnsi="Times New Roman" w:cs="B Mitra" w:hint="cs"/>
+          <w:sz w:val="32"/>
+          <w:szCs w:val="32"/>
+          <w:rtl/>
+          <w:lang w:bidi="fa-IR"/>
+        </w:rPr>
+        <w:t>را چاپ کنید</w:t>
       </w:r>
       <w:r>
         <w:rPr>
@@ -3906,6 +3924,853 @@
           <w:lang w:bidi="fa-IR"/>
         </w:rPr>
         <w:t>.</w:t>
+      </w:r>
+    </w:p>
+    <w:p>
+      <w:pPr>
+        <w:bidi/>
+        <w:rPr>
+          <w:rFonts w:ascii="Times New Roman" w:hAnsi="Times New Roman" w:cs="B Mitra"/>
+          <w:sz w:val="32"/>
+          <w:szCs w:val="32"/>
+          <w:lang w:bidi="fa-IR"/>
+        </w:rPr>
+      </w:pPr>
+    </w:p>
+    <w:p>
+      <w:pPr>
+        <w:bidi/>
+        <w:rPr>
+          <w:rFonts w:ascii="Times New Roman" w:hAnsi="Times New Roman" w:cs="B Mitra"/>
+          <w:sz w:val="32"/>
+          <w:szCs w:val="32"/>
+          <w:lang w:bidi="fa-IR"/>
+        </w:rPr>
+      </w:pPr>
+    </w:p>
+    <w:p>
+      <w:pPr>
+        <w:bidi/>
+        <w:rPr>
+          <w:rFonts w:ascii="Times New Roman" w:hAnsi="Times New Roman" w:cs="B Mitra"/>
+          <w:sz w:val="32"/>
+          <w:szCs w:val="32"/>
+          <w:lang w:bidi="fa-IR"/>
+        </w:rPr>
+      </w:pPr>
+    </w:p>
+    <w:p>
+      <w:pPr>
+        <w:bidi/>
+        <w:rPr>
+          <w:rFonts w:ascii="Times New Roman" w:hAnsi="Times New Roman" w:cs="B Mitra"/>
+          <w:sz w:val="32"/>
+          <w:szCs w:val="32"/>
+          <w:lang w:bidi="fa-IR"/>
+        </w:rPr>
+      </w:pPr>
+    </w:p>
+    <w:p>
+      <w:pPr>
+        <w:bidi/>
+        <w:rPr>
+          <w:rFonts w:ascii="Times New Roman" w:hAnsi="Times New Roman" w:cs="B Mitra"/>
+          <w:sz w:val="32"/>
+          <w:szCs w:val="32"/>
+          <w:lang w:bidi="fa-IR"/>
+        </w:rPr>
+      </w:pPr>
+    </w:p>
+    <w:p>
+      <w:pPr>
+        <w:bidi/>
+        <w:rPr>
+          <w:rFonts w:ascii="Times New Roman" w:hAnsi="Times New Roman" w:cs="B Mitra" w:hint="cs"/>
+          <w:sz w:val="32"/>
+          <w:szCs w:val="32"/>
+          <w:rtl/>
+          <w:lang w:bidi="fa-IR"/>
+        </w:rPr>
+      </w:pPr>
+      <w:r>
+        <w:rPr>
+          <w:rFonts w:ascii="Times New Roman" w:hAnsi="Times New Roman" w:cs="B Mitra" w:hint="cs"/>
+          <w:sz w:val="32"/>
+          <w:szCs w:val="32"/>
+          <w:rtl/>
+          <w:lang w:bidi="fa-IR"/>
+        </w:rPr>
+        <w:t xml:space="preserve">سوال </w:t>
+      </w:r>
+      <w:r>
+        <w:rPr>
+          <w:rFonts w:ascii="Times New Roman" w:hAnsi="Times New Roman" w:cs="B Mitra"/>
+          <w:sz w:val="32"/>
+          <w:szCs w:val="32"/>
+          <w:lang w:bidi="fa-IR"/>
+        </w:rPr>
+        <w:t>H</w:t>
+      </w:r>
+      <w:r>
+        <w:rPr>
+          <w:rFonts w:ascii="Times New Roman" w:hAnsi="Times New Roman" w:cs="B Mitra" w:hint="cs"/>
+          <w:sz w:val="32"/>
+          <w:szCs w:val="32"/>
+          <w:rtl/>
+          <w:lang w:bidi="fa-IR"/>
+        </w:rPr>
+        <w:t xml:space="preserve">. برنامه ای بنویسید که ابتدا </w:t>
+      </w:r>
+      <w:r>
+        <w:rPr>
+          <w:rFonts w:ascii="Times New Roman" w:hAnsi="Times New Roman" w:cs="B Mitra"/>
+          <w:sz w:val="32"/>
+          <w:szCs w:val="32"/>
+          <w:lang w:bidi="fa-IR"/>
+        </w:rPr>
+        <w:t>N</w:t>
+      </w:r>
+      <w:r>
+        <w:rPr>
+          <w:rFonts w:ascii="Times New Roman" w:hAnsi="Times New Roman" w:cs="B Mitra" w:hint="cs"/>
+          <w:sz w:val="32"/>
+          <w:szCs w:val="32"/>
+          <w:rtl/>
+          <w:lang w:bidi="fa-IR"/>
+        </w:rPr>
+        <w:t xml:space="preserve"> را بگیرد و سپس به تعداد </w:t>
+      </w:r>
+      <w:r>
+        <w:rPr>
+          <w:rFonts w:ascii="Times New Roman" w:hAnsi="Times New Roman" w:cs="B Mitra"/>
+          <w:sz w:val="32"/>
+          <w:szCs w:val="32"/>
+          <w:lang w:bidi="fa-IR"/>
+        </w:rPr>
+        <w:t>n</w:t>
+      </w:r>
+      <w:r>
+        <w:rPr>
+          <w:rFonts w:ascii="Times New Roman" w:hAnsi="Times New Roman" w:cs="B Mitra" w:hint="cs"/>
+          <w:sz w:val="32"/>
+          <w:szCs w:val="32"/>
+          <w:rtl/>
+          <w:lang w:bidi="fa-IR"/>
+        </w:rPr>
+        <w:t xml:space="preserve"> دو عدد </w:t>
+      </w:r>
+      <w:r>
+        <w:rPr>
+          <w:rFonts w:ascii="Times New Roman" w:hAnsi="Times New Roman" w:cs="B Mitra"/>
+          <w:sz w:val="32"/>
+          <w:szCs w:val="32"/>
+          <w:lang w:bidi="fa-IR"/>
+        </w:rPr>
+        <w:t>m</w:t>
+      </w:r>
+      <w:r>
+        <w:rPr>
+          <w:rFonts w:ascii="Times New Roman" w:hAnsi="Times New Roman" w:cs="B Mitra" w:hint="cs"/>
+          <w:sz w:val="32"/>
+          <w:szCs w:val="32"/>
+          <w:rtl/>
+          <w:lang w:bidi="fa-IR"/>
+        </w:rPr>
+        <w:t xml:space="preserve"> و </w:t>
+      </w:r>
+      <w:r>
+        <w:rPr>
+          <w:rFonts w:ascii="Times New Roman" w:hAnsi="Times New Roman" w:cs="B Mitra"/>
+          <w:sz w:val="32"/>
+          <w:szCs w:val="32"/>
+          <w:lang w:bidi="fa-IR"/>
+        </w:rPr>
+        <w:t>p</w:t>
+      </w:r>
+      <w:r>
+        <w:rPr>
+          <w:rFonts w:ascii="Times New Roman" w:hAnsi="Times New Roman" w:cs="B Mitra" w:hint="cs"/>
+          <w:sz w:val="32"/>
+          <w:szCs w:val="32"/>
+          <w:rtl/>
+          <w:lang w:bidi="fa-IR"/>
+        </w:rPr>
+        <w:t xml:space="preserve"> را به ترتیب بگیرد </w:t>
+      </w:r>
+    </w:p>
+    <w:p>
+      <w:pPr>
+        <w:bidi/>
+        <w:rPr>
+          <w:rFonts w:ascii="Times New Roman" w:hAnsi="Times New Roman" w:cs="B Mitra" w:hint="cs"/>
+          <w:sz w:val="32"/>
+          <w:szCs w:val="32"/>
+          <w:rtl/>
+          <w:lang w:bidi="fa-IR"/>
+        </w:rPr>
+      </w:pPr>
+      <w:r>
+        <w:rPr>
+          <w:rFonts w:ascii="Times New Roman" w:hAnsi="Times New Roman" w:cs="B Mitra" w:hint="cs"/>
+          <w:sz w:val="32"/>
+          <w:szCs w:val="32"/>
+          <w:rtl/>
+          <w:lang w:bidi="fa-IR"/>
+        </w:rPr>
+        <w:t xml:space="preserve">و </w:t>
+      </w:r>
+      <w:r>
+        <w:rPr>
+          <w:rFonts w:ascii="Times New Roman" w:hAnsi="Times New Roman" w:cs="B Mitra"/>
+          <w:sz w:val="32"/>
+          <w:szCs w:val="32"/>
+          <w:lang w:bidi="fa-IR"/>
+        </w:rPr>
+        <w:t>m</w:t>
+      </w:r>
+      <w:r>
+        <w:rPr>
+          <w:rFonts w:ascii="Times New Roman" w:hAnsi="Times New Roman" w:cs="B Mitra" w:hint="cs"/>
+          <w:sz w:val="32"/>
+          <w:szCs w:val="32"/>
+          <w:rtl/>
+          <w:lang w:bidi="fa-IR"/>
+        </w:rPr>
+        <w:t xml:space="preserve"> را به مبنای </w:t>
+      </w:r>
+      <w:r>
+        <w:rPr>
+          <w:rFonts w:ascii="Times New Roman" w:hAnsi="Times New Roman" w:cs="B Mitra"/>
+          <w:sz w:val="32"/>
+          <w:szCs w:val="32"/>
+          <w:lang w:bidi="fa-IR"/>
+        </w:rPr>
+        <w:t>p</w:t>
+      </w:r>
+      <w:r>
+        <w:rPr>
+          <w:rFonts w:ascii="Times New Roman" w:hAnsi="Times New Roman" w:cs="B Mitra" w:hint="cs"/>
+          <w:sz w:val="32"/>
+          <w:szCs w:val="32"/>
+          <w:rtl/>
+          <w:lang w:bidi="fa-IR"/>
+        </w:rPr>
+        <w:t xml:space="preserve"> ببرد.</w:t>
+      </w:r>
+    </w:p>
+    <w:p>
+      <w:pPr>
+        <w:bidi/>
+        <w:rPr>
+          <w:rFonts w:ascii="Times New Roman" w:hAnsi="Times New Roman" w:cs="B Mitra"/>
+          <w:sz w:val="32"/>
+          <w:szCs w:val="32"/>
+          <w:rtl/>
+          <w:lang w:bidi="fa-IR"/>
+        </w:rPr>
+      </w:pPr>
+      <w:r>
+        <w:rPr>
+          <w:rFonts w:ascii="Times New Roman" w:hAnsi="Times New Roman" w:cs="B Mitra" w:hint="cs"/>
+          <w:sz w:val="32"/>
+          <w:szCs w:val="32"/>
+          <w:rtl/>
+          <w:lang w:bidi="fa-IR"/>
+        </w:rPr>
+        <w:t>توجه داشته باشید که دو عدد داده شده می تواند هر عددی باشد و اگر مبنا بزرگتر</w:t>
+      </w:r>
+      <w:r>
+        <w:rPr>
+          <w:rFonts w:ascii="Times New Roman" w:hAnsi="Times New Roman" w:cs="B Mitra" w:hint="cs"/>
+          <w:sz w:val="32"/>
+          <w:szCs w:val="32"/>
+          <w:rtl/>
+          <w:lang w:bidi="fa-IR"/>
+        </w:rPr>
+        <w:t xml:space="preserve"> از ده شد از حروف الفبای انگلیسی به صورت </w:t>
+      </w:r>
+      <w:r>
+        <w:rPr>
+          <w:rFonts w:ascii="Times New Roman" w:hAnsi="Times New Roman" w:cs="B Mitra"/>
+          <w:sz w:val="32"/>
+          <w:szCs w:val="32"/>
+          <w:lang w:bidi="fa-IR"/>
+        </w:rPr>
+        <w:t>uppercase</w:t>
+      </w:r>
+      <w:r>
+        <w:rPr>
+          <w:rFonts w:ascii="Times New Roman" w:hAnsi="Times New Roman" w:cs="B Mitra" w:hint="cs"/>
+          <w:sz w:val="32"/>
+          <w:szCs w:val="32"/>
+          <w:rtl/>
+          <w:lang w:bidi="fa-IR"/>
+        </w:rPr>
+        <w:t xml:space="preserve"> استفاده کنید.</w:t>
+      </w:r>
+    </w:p>
+    <w:p>
+      <w:pPr>
+        <w:bidi/>
+        <w:rPr>
+          <w:rFonts w:ascii="Times New Roman" w:hAnsi="Times New Roman" w:cs="B Mitra" w:hint="cs"/>
+          <w:sz w:val="32"/>
+          <w:szCs w:val="32"/>
+          <w:rtl/>
+          <w:lang w:bidi="fa-IR"/>
+        </w:rPr>
+      </w:pPr>
+      <w:r>
+        <w:rPr>
+          <w:rFonts w:ascii="Times New Roman" w:hAnsi="Times New Roman" w:cs="B Mitra" w:hint="cs"/>
+          <w:sz w:val="32"/>
+          <w:szCs w:val="32"/>
+          <w:rtl/>
+          <w:lang w:bidi="fa-IR"/>
+        </w:rPr>
+        <w:t>مثال:</w:t>
+      </w:r>
+    </w:p>
+    <w:p>
+      <w:pPr>
+        <w:bidi/>
+        <w:rPr>
+          <w:rFonts w:ascii="Times New Roman" w:hAnsi="Times New Roman" w:cs="B Mitra" w:hint="cs"/>
+          <w:sz w:val="32"/>
+          <w:szCs w:val="32"/>
+          <w:rtl/>
+          <w:lang w:bidi="fa-IR"/>
+        </w:rPr>
+      </w:pPr>
+      <w:r>
+        <w:rPr>
+          <w:rFonts w:ascii="Times New Roman" w:hAnsi="Times New Roman" w:cs="B Mitra" w:hint="cs"/>
+          <w:sz w:val="32"/>
+          <w:szCs w:val="32"/>
+          <w:rtl/>
+          <w:lang w:bidi="fa-IR"/>
+        </w:rPr>
+        <w:t>ورودی:</w:t>
+      </w:r>
+    </w:p>
+    <w:p>
+      <w:pPr>
+        <w:bidi/>
+        <w:rPr>
+          <w:rFonts w:ascii="Times New Roman" w:hAnsi="Times New Roman" w:cs="B Mitra" w:hint="cs"/>
+          <w:sz w:val="32"/>
+          <w:szCs w:val="32"/>
+          <w:rtl/>
+          <w:lang w:bidi="fa-IR"/>
+        </w:rPr>
+      </w:pPr>
+      <w:r>
+        <w:rPr>
+          <w:rFonts w:ascii="Times New Roman" w:hAnsi="Times New Roman" w:cs="B Mitra" w:hint="cs"/>
+          <w:sz w:val="32"/>
+          <w:szCs w:val="32"/>
+          <w:rtl/>
+          <w:lang w:bidi="fa-IR"/>
+        </w:rPr>
+        <w:t>2</w:t>
+      </w:r>
+    </w:p>
+    <w:p>
+      <w:pPr>
+        <w:bidi/>
+        <w:rPr>
+          <w:rFonts w:ascii="Times New Roman" w:hAnsi="Times New Roman" w:cs="B Mitra" w:hint="cs"/>
+          <w:sz w:val="32"/>
+          <w:szCs w:val="32"/>
+          <w:rtl/>
+          <w:lang w:bidi="fa-IR"/>
+        </w:rPr>
+      </w:pPr>
+      <w:r>
+        <w:rPr>
+          <w:rFonts w:ascii="Times New Roman" w:hAnsi="Times New Roman" w:cs="B Mitra" w:hint="cs"/>
+          <w:sz w:val="32"/>
+          <w:szCs w:val="32"/>
+          <w:rtl/>
+          <w:lang w:bidi="fa-IR"/>
+        </w:rPr>
+        <w:t>15</w:t>
+      </w:r>
+    </w:p>
+    <w:p>
+      <w:pPr>
+        <w:bidi/>
+        <w:rPr>
+          <w:rFonts w:ascii="Times New Roman" w:hAnsi="Times New Roman" w:cs="B Mitra" w:hint="cs"/>
+          <w:sz w:val="32"/>
+          <w:szCs w:val="32"/>
+          <w:rtl/>
+          <w:lang w:bidi="fa-IR"/>
+        </w:rPr>
+      </w:pPr>
+      <w:r>
+        <w:rPr>
+          <w:rFonts w:ascii="Times New Roman" w:hAnsi="Times New Roman" w:cs="B Mitra" w:hint="cs"/>
+          <w:sz w:val="32"/>
+          <w:szCs w:val="32"/>
+          <w:rtl/>
+          <w:lang w:bidi="fa-IR"/>
+        </w:rPr>
+        <w:t>16</w:t>
+      </w:r>
+    </w:p>
+    <w:p>
+      <w:pPr>
+        <w:bidi/>
+        <w:rPr>
+          <w:rFonts w:ascii="Times New Roman" w:hAnsi="Times New Roman" w:cs="B Mitra" w:hint="cs"/>
+          <w:sz w:val="32"/>
+          <w:szCs w:val="32"/>
+          <w:rtl/>
+          <w:lang w:bidi="fa-IR"/>
+        </w:rPr>
+      </w:pPr>
+      <w:r>
+        <w:rPr>
+          <w:rFonts w:ascii="Times New Roman" w:hAnsi="Times New Roman" w:cs="B Mitra" w:hint="cs"/>
+          <w:sz w:val="32"/>
+          <w:szCs w:val="32"/>
+          <w:rtl/>
+          <w:lang w:bidi="fa-IR"/>
+        </w:rPr>
+        <w:t>12</w:t>
+      </w:r>
+    </w:p>
+    <w:p>
+      <w:pPr>
+        <w:bidi/>
+        <w:rPr>
+          <w:rFonts w:ascii="Times New Roman" w:hAnsi="Times New Roman" w:cs="B Mitra" w:hint="cs"/>
+          <w:sz w:val="32"/>
+          <w:szCs w:val="32"/>
+          <w:rtl/>
+          <w:lang w:bidi="fa-IR"/>
+        </w:rPr>
+      </w:pPr>
+      <w:r>
+        <w:rPr>
+          <w:rFonts w:ascii="Times New Roman" w:hAnsi="Times New Roman" w:cs="B Mitra" w:hint="cs"/>
+          <w:sz w:val="32"/>
+          <w:szCs w:val="32"/>
+          <w:rtl/>
+          <w:lang w:bidi="fa-IR"/>
+        </w:rPr>
+        <w:t>2</w:t>
+      </w:r>
+    </w:p>
+    <w:p>
+      <w:pPr>
+        <w:bidi/>
+        <w:rPr>
+          <w:rFonts w:ascii="Times New Roman" w:hAnsi="Times New Roman" w:cs="B Mitra"/>
+          <w:sz w:val="32"/>
+          <w:szCs w:val="32"/>
+          <w:rtl/>
+          <w:lang w:bidi="fa-IR"/>
+        </w:rPr>
+      </w:pPr>
+    </w:p>
+    <w:p>
+      <w:pPr>
+        <w:bidi/>
+        <w:rPr>
+          <w:rFonts w:ascii="Times New Roman" w:hAnsi="Times New Roman" w:cs="B Mitra" w:hint="cs"/>
+          <w:sz w:val="32"/>
+          <w:szCs w:val="32"/>
+          <w:rtl/>
+          <w:lang w:bidi="fa-IR"/>
+        </w:rPr>
+      </w:pPr>
+      <w:r>
+        <w:rPr>
+          <w:rFonts w:ascii="Times New Roman" w:hAnsi="Times New Roman" w:cs="B Mitra" w:hint="cs"/>
+          <w:sz w:val="32"/>
+          <w:szCs w:val="32"/>
+          <w:rtl/>
+          <w:lang w:bidi="fa-IR"/>
+        </w:rPr>
+        <w:t>خروجی:</w:t>
+      </w:r>
+    </w:p>
+    <w:p>
+      <w:pPr>
+        <w:bidi/>
+        <w:rPr>
+          <w:rFonts w:ascii="Times New Roman" w:hAnsi="Times New Roman" w:cs="B Mitra"/>
+          <w:sz w:val="32"/>
+          <w:szCs w:val="32"/>
+          <w:lang w:bidi="fa-IR"/>
+        </w:rPr>
+      </w:pPr>
+      <w:r>
+        <w:rPr>
+          <w:rFonts w:ascii="Times New Roman" w:hAnsi="Times New Roman" w:cs="B Mitra"/>
+          <w:sz w:val="32"/>
+          <w:szCs w:val="32"/>
+          <w:lang w:bidi="fa-IR"/>
+        </w:rPr>
+        <w:t>F</w:t>
+      </w:r>
+    </w:p>
+    <w:p>
+      <w:pPr>
+        <w:bidi/>
+        <w:rPr>
+          <w:rFonts w:ascii="Times New Roman" w:hAnsi="Times New Roman" w:cs="B Mitra"/>
+          <w:sz w:val="32"/>
+          <w:szCs w:val="32"/>
+          <w:lang w:bidi="fa-IR"/>
+        </w:rPr>
+      </w:pPr>
+      <w:r>
+        <w:rPr>
+          <w:rFonts w:ascii="Times New Roman" w:hAnsi="Times New Roman" w:cs="B Mitra"/>
+          <w:sz w:val="32"/>
+          <w:szCs w:val="32"/>
+          <w:lang w:bidi="fa-IR"/>
+        </w:rPr>
+        <w:t>1100</w:t>
+      </w:r>
+    </w:p>
+    <w:p>
+      <w:pPr>
+        <w:rPr>
+          <w:rFonts w:ascii="Times New Roman" w:hAnsi="Times New Roman" w:cs="B Mitra"/>
+          <w:sz w:val="32"/>
+          <w:szCs w:val="32"/>
+          <w:lang w:bidi="fa-IR"/>
+        </w:rPr>
+      </w:pPr>
+      <w:r>
+        <w:rPr>
+          <w:rFonts w:ascii="Times New Roman" w:hAnsi="Times New Roman" w:cs="B Mitra"/>
+          <w:sz w:val="32"/>
+          <w:szCs w:val="32"/>
+          <w:lang w:bidi="fa-IR"/>
+        </w:rPr>
+        <w:br w:type="page"/>
+      </w:r>
+    </w:p>
+    <w:p>
+      <w:pPr>
+        <w:bidi/>
+        <w:rPr>
+          <w:rFonts w:ascii="Times New Roman" w:hAnsi="Times New Roman" w:cs="B Mitra"/>
+          <w:sz w:val="32"/>
+          <w:szCs w:val="32"/>
+          <w:rtl/>
+          <w:lang w:bidi="fa-IR"/>
+        </w:rPr>
+      </w:pPr>
+    </w:p>
+    <w:p>
+      <w:pPr>
+        <w:bidi/>
+        <w:rPr>
+          <w:rFonts w:ascii="Times New Roman" w:hAnsi="Times New Roman" w:cs="B Mitra"/>
+          <w:sz w:val="32"/>
+          <w:szCs w:val="32"/>
+          <w:rtl/>
+          <w:lang w:bidi="fa-IR"/>
+        </w:rPr>
+      </w:pPr>
+    </w:p>
+    <w:p>
+      <w:pPr>
+        <w:bidi/>
+        <w:rPr>
+          <w:rFonts w:ascii="Times New Roman" w:hAnsi="Times New Roman" w:cs="B Mitra"/>
+          <w:sz w:val="32"/>
+          <w:szCs w:val="32"/>
+          <w:rtl/>
+          <w:lang w:bidi="fa-IR"/>
+        </w:rPr>
+      </w:pPr>
+    </w:p>
+    <w:p>
+      <w:pPr>
+        <w:bidi/>
+        <w:rPr>
+          <w:rFonts w:ascii="Times New Roman" w:hAnsi="Times New Roman" w:cs="B Mitra"/>
+          <w:sz w:val="32"/>
+          <w:szCs w:val="32"/>
+          <w:rtl/>
+          <w:lang w:bidi="fa-IR"/>
+        </w:rPr>
+      </w:pPr>
+    </w:p>
+    <w:p>
+      <w:pPr>
+        <w:bidi/>
+        <w:rPr>
+          <w:rFonts w:ascii="Times New Roman" w:hAnsi="Times New Roman" w:cs="B Mitra"/>
+          <w:sz w:val="32"/>
+          <w:szCs w:val="32"/>
+          <w:rtl/>
+          <w:lang w:bidi="fa-IR"/>
+        </w:rPr>
+      </w:pPr>
+    </w:p>
+    <w:p>
+      <w:pPr>
+        <w:bidi/>
+        <w:rPr>
+          <w:rFonts w:ascii="Times New Roman" w:hAnsi="Times New Roman" w:cs="B Mitra"/>
+          <w:sz w:val="32"/>
+          <w:szCs w:val="32"/>
+          <w:rtl/>
+          <w:lang w:bidi="fa-IR"/>
+        </w:rPr>
+      </w:pPr>
+    </w:p>
+    <w:p>
+      <w:pPr>
+        <w:bidi/>
+        <w:rPr>
+          <w:rFonts w:ascii="Times New Roman" w:hAnsi="Times New Roman" w:cs="B Mitra" w:hint="cs"/>
+          <w:sz w:val="32"/>
+          <w:szCs w:val="32"/>
+          <w:rtl/>
+          <w:lang w:bidi="fa-IR"/>
+        </w:rPr>
+      </w:pPr>
+      <w:r>
+        <w:rPr>
+          <w:rFonts w:ascii="Times New Roman" w:hAnsi="Times New Roman" w:cs="B Mitra" w:hint="cs"/>
+          <w:sz w:val="32"/>
+          <w:szCs w:val="32"/>
+          <w:rtl/>
+          <w:lang w:bidi="fa-IR"/>
+        </w:rPr>
+        <w:t xml:space="preserve">سوال </w:t>
+      </w:r>
+      <w:r>
+        <w:rPr>
+          <w:rFonts w:ascii="Times New Roman" w:hAnsi="Times New Roman" w:cs="B Mitra"/>
+          <w:sz w:val="32"/>
+          <w:szCs w:val="32"/>
+          <w:lang w:bidi="fa-IR"/>
+        </w:rPr>
+        <w:t>I</w:t>
+      </w:r>
+      <w:r>
+        <w:rPr>
+          <w:rFonts w:ascii="Times New Roman" w:hAnsi="Times New Roman" w:cs="B Mitra" w:hint="cs"/>
+          <w:sz w:val="32"/>
+          <w:szCs w:val="32"/>
+          <w:rtl/>
+          <w:lang w:bidi="fa-IR"/>
+        </w:rPr>
+        <w:t xml:space="preserve">. بزنامه ای بنویسید که به تعداد عدد </w:t>
+      </w:r>
+      <w:r>
+        <w:rPr>
+          <w:rFonts w:ascii="Times New Roman" w:hAnsi="Times New Roman" w:cs="B Mitra"/>
+          <w:sz w:val="32"/>
+          <w:szCs w:val="32"/>
+          <w:lang w:bidi="fa-IR"/>
+        </w:rPr>
+        <w:t>n</w:t>
+      </w:r>
+      <w:r>
+        <w:rPr>
+          <w:rFonts w:ascii="Times New Roman" w:hAnsi="Times New Roman" w:cs="B Mitra" w:hint="cs"/>
+          <w:sz w:val="32"/>
+          <w:szCs w:val="32"/>
+          <w:rtl/>
+          <w:lang w:bidi="fa-IR"/>
+        </w:rPr>
+        <w:t xml:space="preserve"> داده شده عدد های بعدی را به صورت زیر چاپ کند.</w:t>
+      </w:r>
+    </w:p>
+    <w:p>
+      <w:pPr>
+        <w:bidi/>
+        <w:rPr>
+          <w:rFonts w:ascii="Times New Roman" w:hAnsi="Times New Roman" w:cs="B Mitra"/>
+          <w:sz w:val="32"/>
+          <w:szCs w:val="32"/>
+          <w:rtl/>
+          <w:lang w:bidi="fa-IR"/>
+        </w:rPr>
+      </w:pPr>
+      <w:r>
+        <w:rPr>
+          <w:rFonts w:ascii="Times New Roman" w:hAnsi="Times New Roman" w:cs="B Mitra" w:hint="cs"/>
+          <w:noProof/>
+          <w:sz w:val="32"/>
+          <w:szCs w:val="32"/>
+          <w:rtl/>
+        </w:rPr>
+        <w:drawing>
+          <wp:anchor distT="0" distB="0" distL="114300" distR="114300" simplePos="0" relativeHeight="251660800" behindDoc="1" locked="0" layoutInCell="1" allowOverlap="1">
+            <wp:simplePos x="0" y="0"/>
+            <wp:positionH relativeFrom="column">
+              <wp:posOffset>-115570</wp:posOffset>
+            </wp:positionH>
+            <wp:positionV relativeFrom="paragraph">
+              <wp:posOffset>0</wp:posOffset>
+            </wp:positionV>
+            <wp:extent cx="5937885" cy="1624330"/>
+            <wp:effectExtent l="0" t="0" r="0" b="0"/>
+            <wp:wrapThrough wrapText="bothSides">
+              <wp:wrapPolygon edited="0">
+                <wp:start x="0" y="0"/>
+                <wp:lineTo x="0" y="21279"/>
+                <wp:lineTo x="21551" y="21279"/>
+                <wp:lineTo x="21551" y="0"/>
+                <wp:lineTo x="0" y="0"/>
+              </wp:wrapPolygon>
+            </wp:wrapThrough>
+            <wp:docPr id="2" name="Picture 2" descr="C:\Users\Hooman\Desktop\Capture.PNG"/>
+            <wp:cNvGraphicFramePr>
+              <a:graphicFrameLocks xmlns:a="http://schemas.openxmlformats.org/drawingml/2006/main" noChangeAspect="1"/>
+            </wp:cNvGraphicFramePr>
+            <a:graphic xmlns:a="http://schemas.openxmlformats.org/drawingml/2006/main">
+              <a:graphicData uri="http://schemas.openxmlformats.org/drawingml/2006/picture">
+                <pic:pic xmlns:pic="http://schemas.openxmlformats.org/drawingml/2006/picture">
+                  <pic:nvPicPr>
+                    <pic:cNvPr id="0" name="Picture 2" descr="C:\Users\Hooman\Desktop\Capture.PNG"/>
+                    <pic:cNvPicPr>
+                      <a:picLocks noChangeAspect="1" noChangeArrowheads="1"/>
+                    </pic:cNvPicPr>
+                  </pic:nvPicPr>
+                  <pic:blipFill>
+                    <a:blip r:embed="rId6">
+                      <a:extLst>
+                        <a:ext uri="{28A0092B-C50C-407E-A947-70E740481C1C}">
+                          <a14:useLocalDpi xmlns:a14="http://schemas.microsoft.com/office/drawing/2010/main" val="0"/>
+                        </a:ext>
+                      </a:extLst>
+                    </a:blip>
+                    <a:srcRect/>
+                    <a:stretch>
+                      <a:fillRect/>
+                    </a:stretch>
+                  </pic:blipFill>
+                  <pic:spPr bwMode="auto">
+                    <a:xfrm>
+                      <a:off x="0" y="0"/>
+                      <a:ext cx="5937885" cy="1624330"/>
+                    </a:xfrm>
+                    <a:prstGeom prst="rect">
+                      <a:avLst/>
+                    </a:prstGeom>
+                    <a:noFill/>
+                    <a:ln>
+                      <a:noFill/>
+                    </a:ln>
+                  </pic:spPr>
+                </pic:pic>
+              </a:graphicData>
+            </a:graphic>
+            <wp14:sizeRelH relativeFrom="page">
+              <wp14:pctWidth>0</wp14:pctWidth>
+            </wp14:sizeRelH>
+            <wp14:sizeRelV relativeFrom="page">
+              <wp14:pctHeight>0</wp14:pctHeight>
+            </wp14:sizeRelV>
+          </wp:anchor>
+        </w:drawing>
+      </w:r>
+    </w:p>
+    <w:p>
+      <w:pPr>
+        <w:bidi/>
+        <w:rPr>
+          <w:rFonts w:ascii="Times New Roman" w:hAnsi="Times New Roman" w:cs="B Mitra" w:hint="cs"/>
+          <w:sz w:val="32"/>
+          <w:szCs w:val="32"/>
+          <w:rtl/>
+          <w:lang w:bidi="fa-IR"/>
+        </w:rPr>
+      </w:pPr>
+      <w:r>
+        <w:rPr>
+          <w:rFonts w:ascii="Times New Roman" w:hAnsi="Times New Roman" w:cs="B Mitra" w:hint="cs"/>
+          <w:sz w:val="32"/>
+          <w:szCs w:val="32"/>
+          <w:rtl/>
+          <w:lang w:bidi="fa-IR"/>
+        </w:rPr>
+        <w:t>راهنمایی:</w:t>
+      </w:r>
+      <w:r>
+        <w:rPr>
+          <w:rFonts w:ascii="Times New Roman" w:hAnsi="Times New Roman" w:cs="B Mitra" w:hint="cs"/>
+          <w:sz w:val="32"/>
+          <w:szCs w:val="32"/>
+          <w:rtl/>
+          <w:lang w:bidi="fa-IR"/>
+        </w:rPr>
+        <w:t>اول</w:t>
+      </w:r>
+      <w:r>
+        <w:rPr>
+          <w:rFonts w:ascii="Times New Roman" w:hAnsi="Times New Roman" w:cs="B Mitra" w:hint="cs"/>
+          <w:sz w:val="32"/>
+          <w:szCs w:val="32"/>
+          <w:rtl/>
+          <w:lang w:bidi="fa-IR"/>
+        </w:rPr>
+        <w:t xml:space="preserve"> به جزئیات اعداد دقت کنید و</w:t>
+      </w:r>
+      <w:r>
+        <w:rPr>
+          <w:rFonts w:ascii="Times New Roman" w:hAnsi="Times New Roman" w:cs="B Mitra" w:hint="cs"/>
+          <w:sz w:val="32"/>
+          <w:szCs w:val="32"/>
+          <w:rtl/>
+          <w:lang w:bidi="fa-IR"/>
+        </w:rPr>
+        <w:t xml:space="preserve"> </w:t>
+      </w:r>
+      <w:bookmarkStart w:id="0" w:name="_GoBack"/>
+      <w:bookmarkEnd w:id="0"/>
+      <w:r>
+        <w:rPr>
+          <w:rFonts w:ascii="Times New Roman" w:hAnsi="Times New Roman" w:cs="B Mitra" w:hint="cs"/>
+          <w:sz w:val="32"/>
+          <w:szCs w:val="32"/>
+          <w:rtl/>
+          <w:lang w:bidi="fa-IR"/>
+        </w:rPr>
+        <w:t>دوم</w:t>
+      </w:r>
+      <w:r>
+        <w:rPr>
+          <w:rFonts w:ascii="Times New Roman" w:hAnsi="Times New Roman" w:cs="B Mitra" w:hint="cs"/>
+          <w:sz w:val="32"/>
+          <w:szCs w:val="32"/>
+          <w:rtl/>
+          <w:lang w:bidi="fa-IR"/>
+        </w:rPr>
+        <w:t xml:space="preserve"> </w:t>
+      </w:r>
+      <w:r>
+        <w:rPr>
+          <w:rFonts w:ascii="Times New Roman" w:hAnsi="Times New Roman" w:cs="B Mitra" w:hint="cs"/>
+          <w:sz w:val="32"/>
+          <w:szCs w:val="32"/>
+          <w:rtl/>
+          <w:lang w:bidi="fa-IR"/>
+        </w:rPr>
+        <w:t>توجه</w:t>
+      </w:r>
+      <w:r>
+        <w:rPr>
+          <w:rFonts w:ascii="Times New Roman" w:hAnsi="Times New Roman" w:cs="B Mitra" w:hint="cs"/>
+          <w:sz w:val="32"/>
+          <w:szCs w:val="32"/>
+          <w:rtl/>
+          <w:lang w:bidi="fa-IR"/>
+        </w:rPr>
+        <w:t xml:space="preserve"> داشته باشید که فاصله خالی دارد.</w:t>
       </w:r>
     </w:p>
     <w:sectPr>

</xml_diff>